<commit_message>
to add in readme
</commit_message>
<xml_diff>
--- a/PROJECT 2.docx
+++ b/PROJECT 2.docx
@@ -11,7 +11,6 @@
           <w:lang w:val="en-US"/>
         </w:rPr>
       </w:pPr>
-      <w:proofErr w:type="spellStart"/>
       <w:r>
         <w:rPr>
           <w:color w:val="2E74B5" w:themeColor="accent5" w:themeShade="BF"/>
@@ -19,17 +18,7 @@
           <w:szCs w:val="72"/>
           <w:lang w:val="en-US"/>
         </w:rPr>
-        <w:t>Hwee</w:t>
-      </w:r>
-      <w:proofErr w:type="spellEnd"/>
-      <w:r>
-        <w:rPr>
-          <w:color w:val="2E74B5" w:themeColor="accent5" w:themeShade="BF"/>
-          <w:sz w:val="72"/>
-          <w:szCs w:val="72"/>
-          <w:lang w:val="en-US"/>
-        </w:rPr>
-        <w:t xml:space="preserve"> Meng’s Project 2</w:t>
+        <w:t>Hwee Meng’s Project 2</w:t>
       </w:r>
     </w:p>
     <w:p>
@@ -142,23 +131,7 @@
           <w:color w:val="2E74B5" w:themeColor="accent5" w:themeShade="BF"/>
           <w:lang w:val="en-US"/>
         </w:rPr>
-        <w:t xml:space="preserve">Records each of </w:t>
-      </w:r>
-      <w:proofErr w:type="gramStart"/>
-      <w:r>
-        <w:rPr>
-          <w:color w:val="2E74B5" w:themeColor="accent5" w:themeShade="BF"/>
-          <w:lang w:val="en-US"/>
-        </w:rPr>
-        <w:t>user’s  spending</w:t>
-      </w:r>
-      <w:proofErr w:type="gramEnd"/>
-      <w:r>
-        <w:rPr>
-          <w:color w:val="2E74B5" w:themeColor="accent5" w:themeShade="BF"/>
-          <w:lang w:val="en-US"/>
-        </w:rPr>
-        <w:t>. Further with ability to classify the spending into different category.</w:t>
+        <w:t>Records each of user’s  spending. Further with ability to classify the spending into different category.</w:t>
       </w:r>
     </w:p>
     <w:p>
@@ -198,91 +171,8 @@
           <w:color w:val="2E74B5" w:themeColor="accent5" w:themeShade="BF"/>
           <w:lang w:val="en-US"/>
         </w:rPr>
-        <w:t xml:space="preserve">Record of mode of spending: Cash, </w:t>
+        <w:t>Record of mode of spending: Cash, PayNow transfer, credit card, GrabPay?</w:t>
       </w:r>
-      <w:proofErr w:type="spellStart"/>
-      <w:r>
-        <w:rPr>
-          <w:color w:val="2E74B5" w:themeColor="accent5" w:themeShade="BF"/>
-          <w:lang w:val="en-US"/>
-        </w:rPr>
-        <w:t>PayNow</w:t>
-      </w:r>
-      <w:proofErr w:type="spellEnd"/>
-      <w:r>
-        <w:rPr>
-          <w:color w:val="2E74B5" w:themeColor="accent5" w:themeShade="BF"/>
-          <w:lang w:val="en-US"/>
-        </w:rPr>
-        <w:t xml:space="preserve"> transfer, credit card, </w:t>
-      </w:r>
-      <w:proofErr w:type="spellStart"/>
-      <w:r>
-        <w:rPr>
-          <w:color w:val="2E74B5" w:themeColor="accent5" w:themeShade="BF"/>
-          <w:lang w:val="en-US"/>
-        </w:rPr>
-        <w:t>GrabPay</w:t>
-      </w:r>
-      <w:proofErr w:type="spellEnd"/>
-      <w:r>
-        <w:rPr>
-          <w:color w:val="2E74B5" w:themeColor="accent5" w:themeShade="BF"/>
-          <w:lang w:val="en-US"/>
-        </w:rPr>
-        <w:t>?</w:t>
-      </w:r>
-    </w:p>
-    <w:p>
-      <w:pPr>
-        <w:pStyle w:val="ListParagraph"/>
-        <w:numPr>
-          <w:ilvl w:val="0"/>
-          <w:numId w:val="1"/>
-        </w:numPr>
-        <w:rPr>
-          <w:color w:val="2E74B5" w:themeColor="accent5" w:themeShade="BF"/>
-          <w:lang w:val="en-US"/>
-        </w:rPr>
-      </w:pPr>
-      <w:r>
-        <w:rPr>
-          <w:color w:val="2E74B5" w:themeColor="accent5" w:themeShade="BF"/>
-          <w:lang w:val="en-US"/>
-        </w:rPr>
-        <w:t xml:space="preserve">Ability to set target for events and let the user how much left if for each of the </w:t>
-      </w:r>
-      <w:r>
-        <w:rPr>
-          <w:color w:val="2E74B5" w:themeColor="accent5" w:themeShade="BF"/>
-          <w:lang w:val="en-US"/>
-        </w:rPr>
-        <w:t xml:space="preserve">(this is </w:t>
-      </w:r>
-      <w:proofErr w:type="spellStart"/>
-      <w:r>
-        <w:rPr>
-          <w:color w:val="2E74B5" w:themeColor="accent5" w:themeShade="BF"/>
-          <w:lang w:val="en-US"/>
-        </w:rPr>
-        <w:t>futher</w:t>
-      </w:r>
-      <w:proofErr w:type="spellEnd"/>
-      <w:r>
-        <w:rPr>
-          <w:color w:val="2E74B5" w:themeColor="accent5" w:themeShade="BF"/>
-          <w:lang w:val="en-US"/>
-        </w:rPr>
-        <w:t xml:space="preserve"> for me).</w:t>
-      </w:r>
-    </w:p>
-    <w:p>
-      <w:pPr>
-        <w:rPr>
-          <w:color w:val="2E74B5" w:themeColor="accent5" w:themeShade="BF"/>
-          <w:lang w:val="en-US"/>
-        </w:rPr>
-      </w:pPr>
     </w:p>
     <w:p>
       <w:pPr>
@@ -871,23 +761,7 @@
                                 <w:szCs w:val="36"/>
                                 <w:lang w:val="en-US"/>
                               </w:rPr>
-                              <w:t>ADD NEW</w:t>
-                            </w:r>
-                            <w:r>
-                              <w:rPr>
-                                <w:sz w:val="36"/>
-                                <w:szCs w:val="36"/>
-                                <w:lang w:val="en-US"/>
-                              </w:rPr>
-                              <w:t xml:space="preserve"> </w:t>
-                            </w:r>
-                            <w:r>
-                              <w:rPr>
-                                <w:sz w:val="36"/>
-                                <w:szCs w:val="36"/>
-                                <w:lang w:val="en-US"/>
-                              </w:rPr>
-                              <w:t>EXPENDITURE</w:t>
+                              <w:t>ADD NEW EXPENDITURE</w:t>
                             </w:r>
                           </w:p>
                         </w:txbxContent>
@@ -1705,15 +1579,7 @@
                                 <w:szCs w:val="16"/>
                                 <w:lang w:val="en-US"/>
                               </w:rPr>
-                              <w:t>EXISTING</w:t>
-                            </w:r>
-                            <w:r>
-                              <w:rPr>
-                                <w:sz w:val="16"/>
-                                <w:szCs w:val="16"/>
-                                <w:lang w:val="en-US"/>
-                              </w:rPr>
-                              <w:t xml:space="preserve"> USER</w:t>
+                              <w:t>EXISTING USER</w:t>
                             </w:r>
                           </w:p>
                         </w:txbxContent>
@@ -3033,19 +2899,7 @@
                               <w:rPr>
                                 <w:lang w:val="en-US"/>
                               </w:rPr>
-                              <w:t xml:space="preserve">GO TO </w:t>
-                            </w:r>
-                            <w:r>
-                              <w:rPr>
-                                <w:lang w:val="en-US"/>
-                              </w:rPr>
-                              <w:t>2</w:t>
-                            </w:r>
-                            <w:r>
-                              <w:rPr>
-                                <w:lang w:val="en-US"/>
-                              </w:rPr>
-                              <w:t>.</w:t>
+                              <w:t>GO TO 2.</w:t>
                             </w:r>
                           </w:p>
                         </w:txbxContent>
@@ -3726,13 +3580,7 @@
                               <w:rPr>
                                 <w:lang w:val="en-US"/>
                               </w:rPr>
-                              <w:t xml:space="preserve">ENTER </w:t>
-                            </w:r>
-                            <w:r>
-                              <w:rPr>
-                                <w:lang w:val="en-US"/>
-                              </w:rPr>
-                              <w:t>PASSWORD</w:t>
+                              <w:t>ENTER PASSWORD</w:t>
                             </w:r>
                           </w:p>
                         </w:txbxContent>
@@ -4197,6 +4045,7 @@
       </w:r>
       <w:r>
         <w:rPr>
+          <w:noProof/>
           <w:color w:val="2E74B5" w:themeColor="accent5" w:themeShade="BF"/>
           <w:lang w:val="en-US"/>
         </w:rPr>
@@ -4249,19 +4098,7 @@
                               <w:rPr>
                                 <w:lang w:val="en-US"/>
                               </w:rPr>
-                              <w:t>**</w:t>
-                            </w:r>
-                            <w:r>
-                              <w:rPr>
-                                <w:lang w:val="en-US"/>
-                              </w:rPr>
-                              <w:t xml:space="preserve">ADD NEW </w:t>
-                            </w:r>
-                            <w:r>
-                              <w:rPr>
-                                <w:lang w:val="en-US"/>
-                              </w:rPr>
-                              <w:t>CAT</w:t>
+                              <w:t>**ADD NEW CAT</w:t>
                             </w:r>
                           </w:p>
                         </w:txbxContent>
@@ -4483,19 +4320,7 @@
                               <w:rPr>
                                 <w:lang w:val="en-US"/>
                               </w:rPr>
-                              <w:t>SELECTABLE</w:t>
-                            </w:r>
-                            <w:r>
-                              <w:rPr>
-                                <w:lang w:val="en-US"/>
-                              </w:rPr>
-                              <w:t xml:space="preserve"> </w:t>
-                            </w:r>
-                            <w:r>
-                              <w:rPr>
-                                <w:lang w:val="en-US"/>
-                              </w:rPr>
-                              <w:t>PAYMENT MODE</w:t>
+                              <w:t>SELECTABLE PAYMENT MODE</w:t>
                             </w:r>
                           </w:p>
                         </w:txbxContent>
@@ -4612,13 +4437,7 @@
                               <w:rPr>
                                 <w:lang w:val="en-US"/>
                               </w:rPr>
-                              <w:t xml:space="preserve">INPUT </w:t>
-                            </w:r>
-                            <w:r>
-                              <w:rPr>
-                                <w:lang w:val="en-US"/>
-                              </w:rPr>
-                              <w:t>NAME OF EXPENSE</w:t>
+                              <w:t>INPUT NAME OF EXPENSE</w:t>
                             </w:r>
                           </w:p>
                         </w:txbxContent>
@@ -5768,19 +5587,7 @@
                               <w:rPr>
                                 <w:lang w:val="en-US"/>
                               </w:rPr>
-                              <w:t xml:space="preserve">GO TO </w:t>
-                            </w:r>
-                            <w:r>
-                              <w:rPr>
-                                <w:lang w:val="en-US"/>
-                              </w:rPr>
-                              <w:t>3</w:t>
-                            </w:r>
-                            <w:r>
-                              <w:rPr>
-                                <w:lang w:val="en-US"/>
-                              </w:rPr>
-                              <w:t>.</w:t>
+                              <w:t>GO TO 3.</w:t>
                             </w:r>
                           </w:p>
                         </w:txbxContent>
@@ -5842,6 +5649,7 @@
       </w:r>
       <w:r>
         <w:rPr>
+          <w:noProof/>
           <w:color w:val="2E74B5" w:themeColor="accent5" w:themeShade="BF"/>
           <w:lang w:val="en-US"/>
         </w:rPr>
@@ -6617,6 +6425,7 @@
       </w:r>
       <w:r>
         <w:rPr>
+          <w:noProof/>
           <w:color w:val="2E74B5" w:themeColor="accent5" w:themeShade="BF"/>
           <w:lang w:val="en-US"/>
         </w:rPr>
@@ -6669,38 +6478,14 @@
                               <w:rPr>
                                 <w:lang w:val="en-US"/>
                               </w:rPr>
-                              <w:t>3</w:t>
+                              <w:t>3. YOU SPENT THE MOST USING &lt;ENTER THE MODE OF PAYMENT&gt;.</w:t>
                             </w:r>
                             <w:r>
                               <w:rPr>
                                 <w:lang w:val="en-US"/>
                               </w:rPr>
-                              <w:t xml:space="preserve">. </w:t>
-                            </w:r>
-                            <w:r>
-                              <w:rPr>
-                                <w:lang w:val="en-US"/>
-                              </w:rPr>
-                              <w:t>YOU SPENT THE MOST USING &lt;ENTER THE MODE OF PAYMENT&gt;</w:t>
-                            </w:r>
-                            <w:r>
-                              <w:rPr>
-                                <w:lang w:val="en-US"/>
-                              </w:rPr>
-                              <w:t>.</w:t>
-                            </w:r>
-                            <w:r>
-                              <w:rPr>
-                                <w:lang w:val="en-US"/>
-                              </w:rPr>
                               <w:br/>
-                              <w:t>AMT SPENT ON THE ABOVE: $ XX.XX</w:t>
-                            </w:r>
-                            <w:r>
-                              <w:rPr>
-                                <w:lang w:val="en-US"/>
-                              </w:rPr>
-                              <w:t xml:space="preserve">/% </w:t>
+                              <w:t xml:space="preserve">AMT SPENT ON THE ABOVE: $ XX.XX/% </w:t>
                             </w:r>
                           </w:p>
                         </w:txbxContent>
@@ -6781,6 +6566,7 @@
       </w:r>
       <w:r>
         <w:rPr>
+          <w:noProof/>
           <w:color w:val="2E74B5" w:themeColor="accent5" w:themeShade="BF"/>
           <w:lang w:val="en-US"/>
         </w:rPr>
@@ -6833,19 +6619,7 @@
                               <w:rPr>
                                 <w:lang w:val="en-US"/>
                               </w:rPr>
-                              <w:t>2</w:t>
-                            </w:r>
-                            <w:r>
-                              <w:rPr>
-                                <w:lang w:val="en-US"/>
-                              </w:rPr>
-                              <w:t xml:space="preserve">. </w:t>
-                            </w:r>
-                            <w:r>
-                              <w:rPr>
-                                <w:lang w:val="en-US"/>
-                              </w:rPr>
-                              <w:t>CATEGORY WHICH YOU SPENT THE MOST ON: NECESSITIES.</w:t>
+                              <w:t>2. CATEGORY WHICH YOU SPENT THE MOST ON: NECESSITIES.</w:t>
                             </w:r>
                             <w:r>
                               <w:rPr>
@@ -6921,6 +6695,7 @@
       </w:r>
       <w:r>
         <w:rPr>
+          <w:noProof/>
           <w:color w:val="2E74B5" w:themeColor="accent5" w:themeShade="BF"/>
           <w:lang w:val="en-US"/>
         </w:rPr>
@@ -6973,13 +6748,7 @@
                               <w:rPr>
                                 <w:lang w:val="en-US"/>
                               </w:rPr>
-                              <w:t xml:space="preserve">1. </w:t>
-                            </w:r>
-                            <w:r>
-                              <w:rPr>
-                                <w:lang w:val="en-US"/>
-                              </w:rPr>
-                              <w:t>TOTAL SPEND AMT: $XXX.XX</w:t>
+                              <w:t>1. TOTAL SPEND AMT: $XXX.XX</w:t>
                             </w:r>
                           </w:p>
                           <w:p>
@@ -7049,6 +6818,7 @@
       </w:r>
       <w:r>
         <w:rPr>
+          <w:noProof/>
           <w:color w:val="2E74B5" w:themeColor="accent5" w:themeShade="BF"/>
           <w:lang w:val="en-US"/>
         </w:rPr>
@@ -7101,30 +6871,14 @@
                               <w:rPr>
                                 <w:lang w:val="en-US"/>
                               </w:rPr>
-                              <w:t>1. Spent Amt: $</w:t>
-                            </w:r>
-                            <w:proofErr w:type="spellStart"/>
-                            <w:proofErr w:type="gramStart"/>
-                            <w:r>
-                              <w:rPr>
-                                <w:lang w:val="en-US"/>
-                              </w:rPr>
-                              <w:t>xxx.xx</w:t>
-                            </w:r>
-                            <w:proofErr w:type="spellEnd"/>
-                            <w:proofErr w:type="gramEnd"/>
-                            <w:r>
-                              <w:rPr>
-                                <w:lang w:val="en-US"/>
-                              </w:rPr>
-                              <w:br/>
-                              <w:t xml:space="preserve">    Item that was spent on: </w:t>
+                              <w:t>1. Spent Amt: $xxx.xx</w:t>
                             </w:r>
                             <w:r>
                               <w:rPr>
                                 <w:lang w:val="en-US"/>
                               </w:rPr>
-                              <w:t>Groceries</w:t>
+                              <w:br/>
+                              <w:t xml:space="preserve">    Item that was spent on: Groceries</w:t>
                             </w:r>
                             <w:r>
                               <w:rPr>
@@ -7237,6 +6991,7 @@
       </w:r>
       <w:r>
         <w:rPr>
+          <w:noProof/>
           <w:color w:val="2E74B5" w:themeColor="accent5" w:themeShade="BF"/>
           <w:lang w:val="en-US"/>
         </w:rPr>
@@ -7295,18 +7050,8 @@
                               <w:rPr>
                                 <w:lang w:val="en-US"/>
                               </w:rPr>
-                              <w:t>Spent Amt: $</w:t>
+                              <w:t>Spent Amt: $xxx.xx</w:t>
                             </w:r>
-                            <w:proofErr w:type="spellStart"/>
-                            <w:proofErr w:type="gramStart"/>
-                            <w:r>
-                              <w:rPr>
-                                <w:lang w:val="en-US"/>
-                              </w:rPr>
-                              <w:t>xxx.xx</w:t>
-                            </w:r>
-                            <w:proofErr w:type="spellEnd"/>
-                            <w:proofErr w:type="gramEnd"/>
                             <w:r>
                               <w:rPr>
                                 <w:lang w:val="en-US"/>
@@ -7425,6 +7170,7 @@
       </w:r>
       <w:r>
         <w:rPr>
+          <w:noProof/>
           <w:color w:val="2E74B5" w:themeColor="accent5" w:themeShade="BF"/>
           <w:lang w:val="en-US"/>
         </w:rPr>
@@ -7534,6 +7280,7 @@
       </w:r>
       <w:r>
         <w:rPr>
+          <w:noProof/>
           <w:color w:val="2E74B5" w:themeColor="accent5" w:themeShade="BF"/>
           <w:lang w:val="en-US"/>
         </w:rPr>
@@ -7609,6 +7356,7 @@
       </w:r>
       <w:r>
         <w:rPr>
+          <w:noProof/>
           <w:color w:val="2E74B5" w:themeColor="accent5" w:themeShade="BF"/>
           <w:lang w:val="en-US"/>
         </w:rPr>
@@ -7711,6 +7459,7 @@
       </w:r>
       <w:r>
         <w:rPr>
+          <w:noProof/>
           <w:color w:val="2E74B5" w:themeColor="accent5" w:themeShade="BF"/>
           <w:lang w:val="en-US"/>
         </w:rPr>
@@ -7763,33 +7512,7 @@
                               <w:rPr>
                                 <w:lang w:val="en-US"/>
                               </w:rPr>
-                              <w:t>Dear &lt;USER NAME</w:t>
-                            </w:r>
-                            <w:proofErr w:type="gramStart"/>
-                            <w:r>
-                              <w:rPr>
-                                <w:lang w:val="en-US"/>
-                              </w:rPr>
-                              <w:t>&gt;,This</w:t>
-                            </w:r>
-                            <w:proofErr w:type="gramEnd"/>
-                            <w:r>
-                              <w:rPr>
-                                <w:lang w:val="en-US"/>
-                              </w:rPr>
-                              <w:t xml:space="preserve"> is your </w:t>
-                            </w:r>
-                            <w:r>
-                              <w:rPr>
-                                <w:lang w:val="en-US"/>
-                              </w:rPr>
-                              <w:t>SUMMARY</w:t>
-                            </w:r>
-                            <w:r>
-                              <w:rPr>
-                                <w:lang w:val="en-US"/>
-                              </w:rPr>
-                              <w:t xml:space="preserve"> for the month of &lt;enter month&gt;:</w:t>
+                              <w:t>Dear &lt;USER NAME&gt;,This is your SUMMARY for the month of &lt;enter month&gt;:</w:t>
                             </w:r>
                           </w:p>
                         </w:txbxContent>
@@ -7865,6 +7588,7 @@
       </w:r>
       <w:r>
         <w:rPr>
+          <w:noProof/>
           <w:color w:val="2E74B5" w:themeColor="accent5" w:themeShade="BF"/>
           <w:lang w:val="en-US"/>
         </w:rPr>
@@ -7940,6 +7664,7 @@
       </w:r>
       <w:r>
         <w:rPr>
+          <w:noProof/>
           <w:color w:val="2E74B5" w:themeColor="accent5" w:themeShade="BF"/>
           <w:lang w:val="en-US"/>
         </w:rPr>
@@ -7992,39 +7717,7 @@
                               <w:rPr>
                                 <w:lang w:val="en-US"/>
                               </w:rPr>
-                              <w:t xml:space="preserve">Dear </w:t>
-                            </w:r>
-                            <w:r>
-                              <w:rPr>
-                                <w:lang w:val="en-US"/>
-                              </w:rPr>
-                              <w:t>&lt;USER NAME</w:t>
-                            </w:r>
-                            <w:proofErr w:type="gramStart"/>
-                            <w:r>
-                              <w:rPr>
-                                <w:lang w:val="en-US"/>
-                              </w:rPr>
-                              <w:t>&gt;,</w:t>
-                            </w:r>
-                            <w:r>
-                              <w:rPr>
-                                <w:lang w:val="en-US"/>
-                              </w:rPr>
-                              <w:t>This</w:t>
-                            </w:r>
-                            <w:proofErr w:type="gramEnd"/>
-                            <w:r>
-                              <w:rPr>
-                                <w:lang w:val="en-US"/>
-                              </w:rPr>
-                              <w:t xml:space="preserve"> is your expenditure for the month of &lt;enter month&gt;</w:t>
-                            </w:r>
-                            <w:r>
-                              <w:rPr>
-                                <w:lang w:val="en-US"/>
-                              </w:rPr>
-                              <w:t>:</w:t>
+                              <w:t>Dear &lt;USER NAME&gt;,This is your expenditure for the month of &lt;enter month&gt;:</w:t>
                             </w:r>
                           </w:p>
                         </w:txbxContent>
@@ -8335,13 +8028,7 @@
                               <w:rPr>
                                 <w:lang w:val="en-US"/>
                               </w:rPr>
-                              <w:t>3</w:t>
-                            </w:r>
-                            <w:r>
-                              <w:rPr>
-                                <w:lang w:val="en-US"/>
-                              </w:rPr>
-                              <w:t>.</w:t>
+                              <w:t>3.</w:t>
                             </w:r>
                           </w:p>
                         </w:txbxContent>
@@ -8510,6 +8197,7 @@
       </w:pPr>
       <w:r>
         <w:rPr>
+          <w:noProof/>
           <w:color w:val="2E74B5" w:themeColor="accent5" w:themeShade="BF"/>
           <w:lang w:val="en-US"/>
         </w:rPr>
@@ -8562,13 +8250,7 @@
                               <w:rPr>
                                 <w:lang w:val="en-US"/>
                               </w:rPr>
-                              <w:t>Please enter the new category</w:t>
-                            </w:r>
-                            <w:r>
-                              <w:rPr>
-                                <w:lang w:val="en-US"/>
-                              </w:rPr>
-                              <w:t>:</w:t>
+                              <w:t>Please enter the new category:</w:t>
                             </w:r>
                           </w:p>
                         </w:txbxContent>
@@ -8624,6 +8306,7 @@
       </w:r>
       <w:r>
         <w:rPr>
+          <w:noProof/>
           <w:color w:val="2E74B5" w:themeColor="accent5" w:themeShade="BF"/>
           <w:lang w:val="en-US"/>
         </w:rPr>
@@ -8707,6 +8390,7 @@
       </w:pPr>
       <w:r>
         <w:rPr>
+          <w:noProof/>
           <w:color w:val="2E74B5" w:themeColor="accent5" w:themeShade="BF"/>
           <w:lang w:val="en-US"/>
         </w:rPr>
@@ -8886,6 +8570,7 @@
       </w:r>
       <w:r>
         <w:rPr>
+          <w:noProof/>
           <w:color w:val="2E74B5" w:themeColor="accent5" w:themeShade="BF"/>
           <w:lang w:val="en-US"/>
         </w:rPr>
@@ -8977,6 +8662,7 @@
       </w:pPr>
       <w:r>
         <w:rPr>
+          <w:noProof/>
           <w:color w:val="2E74B5" w:themeColor="accent5" w:themeShade="BF"/>
           <w:lang w:val="en-US"/>
         </w:rPr>
@@ -9093,6 +8779,7 @@
       </w:r>
       <w:r>
         <w:rPr>
+          <w:noProof/>
           <w:color w:val="2E74B5" w:themeColor="accent5" w:themeShade="BF"/>
           <w:lang w:val="en-US"/>
         </w:rPr>
@@ -9215,6 +8902,7 @@
       </w:pPr>
       <w:r>
         <w:rPr>
+          <w:noProof/>
           <w:color w:val="2E74B5" w:themeColor="accent5" w:themeShade="BF"/>
           <w:lang w:val="en-US"/>
         </w:rPr>
@@ -9329,6 +9017,7 @@
       </w:pPr>
       <w:r>
         <w:rPr>
+          <w:noProof/>
           <w:color w:val="2E74B5" w:themeColor="accent5" w:themeShade="BF"/>
           <w:lang w:val="en-US"/>
         </w:rPr>

</xml_diff>